<commit_message>
Quelques modifs sur le rapport
</commit_message>
<xml_diff>
--- a/documents/rapport.docx
+++ b/documents/rapport.docx
@@ -1423,6 +1423,15 @@
     </w:p>
     <w:p/>
     <w:p>
+      <w:pPr>
+        <w:pStyle w:val="Paragraphedeliste"/>
+        <w:numPr>
+          <w:ilvl w:val="0"/>
+          <w:numId w:val="14"/>
+        </w:numPr>
+      </w:pPr>
+      <w:bookmarkStart w:id="5" w:name="_GoBack"/>
+      <w:bookmarkEnd w:id="5"/>
       <w:r>
         <w:t>Ceci est issu du document Word disponible sur ecampus</w:t>
       </w:r>
@@ -1441,14 +1450,14 @@
           <w:rFonts w:cs="Courier New"/>
         </w:rPr>
       </w:pPr>
-      <w:bookmarkStart w:id="5" w:name="_Toc344412310"/>
+      <w:bookmarkStart w:id="6" w:name="_Toc344412310"/>
       <w:r>
         <w:rPr>
           <w:rFonts w:cs="Courier New"/>
         </w:rPr>
         <w:t>Consignes</w:t>
       </w:r>
-      <w:bookmarkEnd w:id="5"/>
+      <w:bookmarkEnd w:id="6"/>
     </w:p>
     <w:p>
       <w:pPr>
@@ -1586,14 +1595,14 @@
           <w:rFonts w:cs="Courier New"/>
         </w:rPr>
       </w:pPr>
-      <w:bookmarkStart w:id="6" w:name="_Toc344412311"/>
+      <w:bookmarkStart w:id="7" w:name="_Toc344412311"/>
       <w:r>
         <w:rPr>
           <w:rFonts w:cs="Courier New"/>
         </w:rPr>
         <w:t>Exemples</w:t>
       </w:r>
-      <w:bookmarkEnd w:id="6"/>
+      <w:bookmarkEnd w:id="7"/>
     </w:p>
     <w:p>
       <w:pPr>
@@ -1722,12 +1731,12 @@
       <w:pPr>
         <w:pStyle w:val="Titre1"/>
       </w:pPr>
-      <w:bookmarkStart w:id="7" w:name="_Toc344412312"/>
+      <w:bookmarkStart w:id="8" w:name="_Toc344412312"/>
       <w:r>
         <w:lastRenderedPageBreak/>
         <w:t>Plan du travail</w:t>
       </w:r>
-      <w:bookmarkEnd w:id="7"/>
+      <w:bookmarkEnd w:id="8"/>
     </w:p>
     <w:p/>
     <w:p>
@@ -1829,7 +1838,7 @@
           <v:shape id="_x0000_i1025" type="#_x0000_t75" style="width:451.1pt;height:167.3pt" o:ole="">
             <v:imagedata r:id="rId13" o:title=""/>
           </v:shape>
-          <o:OLEObject Type="Embed" ProgID="Visio.Drawing.11" ShapeID="_x0000_i1025" DrawAspect="Content" ObjectID="_1418154259" r:id="rId14"/>
+          <o:OLEObject Type="Embed" ProgID="Visio.Drawing.11" ShapeID="_x0000_i1025" DrawAspect="Content" ObjectID="_1418192194" r:id="rId14"/>
         </w:object>
       </w:r>
     </w:p>
@@ -1899,12 +1908,12 @@
       <w:pPr>
         <w:pStyle w:val="Titre1"/>
       </w:pPr>
-      <w:bookmarkStart w:id="8" w:name="_Toc344412313"/>
+      <w:bookmarkStart w:id="9" w:name="_Toc344412313"/>
       <w:r>
         <w:lastRenderedPageBreak/>
         <w:t>Structure des données</w:t>
       </w:r>
-      <w:bookmarkEnd w:id="8"/>
+      <w:bookmarkEnd w:id="9"/>
     </w:p>
     <w:p/>
     <w:p>
@@ -1915,264 +1924,801 @@
     <w:p/>
     <w:p>
       <w:r>
+        <w:rPr>
+          <w:noProof/>
+        </w:rPr>
+        <mc:AlternateContent>
+          <mc:Choice Requires="wps">
+            <w:drawing>
+              <wp:anchor distT="118745" distB="118745" distL="114300" distR="114300" simplePos="0" relativeHeight="251660288" behindDoc="0" locked="0" layoutInCell="0" allowOverlap="1" wp14:anchorId="63725365" wp14:editId="5CAF5842">
+                <wp:simplePos x="0" y="0"/>
+                <wp:positionH relativeFrom="margin">
+                  <wp:align>right</wp:align>
+                </wp:positionH>
+                <wp:positionV relativeFrom="paragraph">
+                  <wp:posOffset>339725</wp:posOffset>
+                </wp:positionV>
+                <wp:extent cx="5762625" cy="947420"/>
+                <wp:effectExtent l="0" t="0" r="0" b="0"/>
+                <wp:wrapSquare wrapText="bothSides"/>
+                <wp:docPr id="3" name="Zone de texte 2"/>
+                <wp:cNvGraphicFramePr>
+                  <a:graphicFrameLocks xmlns:a="http://schemas.openxmlformats.org/drawingml/2006/main"/>
+                </wp:cNvGraphicFramePr>
+                <a:graphic xmlns:a="http://schemas.openxmlformats.org/drawingml/2006/main">
+                  <a:graphicData uri="http://schemas.microsoft.com/office/word/2010/wordprocessingShape">
+                    <wps:wsp>
+                      <wps:cNvSpPr txBox="1">
+                        <a:spLocks noChangeArrowheads="1"/>
+                      </wps:cNvSpPr>
+                      <wps:spPr bwMode="auto">
+                        <a:xfrm>
+                          <a:off x="0" y="0"/>
+                          <a:ext cx="5762625" cy="947420"/>
+                        </a:xfrm>
+                        <a:prstGeom prst="rect">
+                          <a:avLst/>
+                        </a:prstGeom>
+                        <a:noFill/>
+                        <a:extLst>
+                          <a:ext uri="{53640926-AAD7-44D8-BBD7-CCE9431645EC}">
+                            <a14:shadowObscured xmlns:a14="http://schemas.microsoft.com/office/drawing/2010/main" val="1"/>
+                          </a:ext>
+                        </a:extLst>
+                      </wps:spPr>
+                      <wps:txbx>
+                        <w:txbxContent>
+                          <w:p>
+                            <w:pPr>
+                              <w:pBdr>
+                                <w:left w:val="single" w:sz="12" w:space="9" w:color="4F81BD" w:themeColor="accent1"/>
+                              </w:pBdr>
+                              <w:ind w:left="567" w:right="567"/>
+                              <w:rPr>
+                                <w:i/>
+                                <w:iCs/>
+                                <w:sz w:val="20"/>
+                                <w:szCs w:val="20"/>
+                                <w:lang w:val="en-US"/>
+                              </w:rPr>
+                            </w:pPr>
+                            <w:r>
+                              <w:rPr>
+                                <w:i/>
+                                <w:iCs/>
+                                <w:sz w:val="20"/>
+                                <w:szCs w:val="20"/>
+                                <w:lang w:val="en-US"/>
+                              </w:rPr>
+                              <w:t>#define fifoIN « fifoIN »</w:t>
+                            </w:r>
+                          </w:p>
+                          <w:p>
+                            <w:pPr>
+                              <w:pBdr>
+                                <w:left w:val="single" w:sz="12" w:space="9" w:color="4F81BD" w:themeColor="accent1"/>
+                              </w:pBdr>
+                              <w:ind w:left="567" w:right="567"/>
+                              <w:rPr>
+                                <w:i/>
+                                <w:iCs/>
+                                <w:sz w:val="20"/>
+                                <w:szCs w:val="20"/>
+                                <w:lang w:val="en-US"/>
+                              </w:rPr>
+                            </w:pPr>
+                            <w:r>
+                              <w:rPr>
+                                <w:i/>
+                                <w:iCs/>
+                                <w:sz w:val="20"/>
+                                <w:szCs w:val="20"/>
+                                <w:lang w:val="en-US"/>
+                              </w:rPr>
+                              <w:t>#define meteo « meteo.txt »</w:t>
+                            </w:r>
+                          </w:p>
+                          <w:p>
+                            <w:pPr>
+                              <w:pBdr>
+                                <w:left w:val="single" w:sz="12" w:space="9" w:color="4F81BD" w:themeColor="accent1"/>
+                              </w:pBdr>
+                              <w:ind w:left="567" w:right="567"/>
+                              <w:rPr>
+                                <w:i/>
+                                <w:iCs/>
+                                <w:sz w:val="20"/>
+                                <w:szCs w:val="20"/>
+                                <w:lang w:val="en-US"/>
+                              </w:rPr>
+                            </w:pPr>
+                          </w:p>
+                          <w:p>
+                            <w:pPr>
+                              <w:pBdr>
+                                <w:left w:val="single" w:sz="12" w:space="9" w:color="4F81BD" w:themeColor="accent1"/>
+                              </w:pBdr>
+                              <w:ind w:left="567" w:right="567"/>
+                              <w:rPr>
+                                <w:i/>
+                                <w:iCs/>
+                                <w:sz w:val="20"/>
+                                <w:szCs w:val="20"/>
+                              </w:rPr>
+                            </w:pPr>
+                            <w:r>
+                              <w:rPr>
+                                <w:i/>
+                                <w:iCs/>
+                                <w:sz w:val="20"/>
+                                <w:szCs w:val="20"/>
+                              </w:rPr>
+                              <w:t>// Une demande au serveur est composée d’un PID et d’un type</w:t>
+                            </w:r>
+                          </w:p>
+                          <w:p>
+                            <w:pPr>
+                              <w:pBdr>
+                                <w:left w:val="single" w:sz="12" w:space="9" w:color="4F81BD" w:themeColor="accent1"/>
+                              </w:pBdr>
+                              <w:ind w:left="567" w:right="567"/>
+                              <w:rPr>
+                                <w:i/>
+                                <w:iCs/>
+                                <w:sz w:val="20"/>
+                                <w:szCs w:val="20"/>
+                              </w:rPr>
+                            </w:pPr>
+                            <w:r>
+                              <w:rPr>
+                                <w:i/>
+                                <w:iCs/>
+                                <w:sz w:val="20"/>
+                                <w:szCs w:val="20"/>
+                              </w:rPr>
+                              <w:t>// Le type peut être ASK, OK ou KO</w:t>
+                            </w:r>
+                          </w:p>
+                          <w:p>
+                            <w:pPr>
+                              <w:pBdr>
+                                <w:left w:val="single" w:sz="12" w:space="9" w:color="4F81BD" w:themeColor="accent1"/>
+                              </w:pBdr>
+                              <w:ind w:left="567" w:right="567"/>
+                              <w:rPr>
+                                <w:sz w:val="20"/>
+                                <w:szCs w:val="20"/>
+                                <w:lang w:val="en-US"/>
+                              </w:rPr>
+                            </w:pPr>
+                            <w:r>
+                              <w:rPr>
+                                <w:sz w:val="20"/>
+                                <w:szCs w:val="20"/>
+                                <w:lang w:val="en-US"/>
+                              </w:rPr>
+                              <w:t>typedef struct{</w:t>
+                            </w:r>
+                          </w:p>
+                          <w:p>
+                            <w:pPr>
+                              <w:pBdr>
+                                <w:left w:val="single" w:sz="12" w:space="9" w:color="4F81BD" w:themeColor="accent1"/>
+                              </w:pBdr>
+                              <w:ind w:left="567" w:right="567"/>
+                              <w:rPr>
+                                <w:sz w:val="20"/>
+                                <w:szCs w:val="20"/>
+                                <w:lang w:val="en-US"/>
+                              </w:rPr>
+                            </w:pPr>
+                          </w:p>
+                          <w:p>
+                            <w:pPr>
+                              <w:pBdr>
+                                <w:left w:val="single" w:sz="12" w:space="9" w:color="4F81BD" w:themeColor="accent1"/>
+                              </w:pBdr>
+                              <w:ind w:left="567" w:right="567"/>
+                              <w:rPr>
+                                <w:sz w:val="20"/>
+                                <w:szCs w:val="20"/>
+                                <w:lang w:val="en-US"/>
+                              </w:rPr>
+                            </w:pPr>
+                            <w:r>
+                              <w:rPr>
+                                <w:sz w:val="20"/>
+                                <w:szCs w:val="20"/>
+                                <w:lang w:val="en-US"/>
+                              </w:rPr>
+                              <w:tab/>
+                              <w:t>int pid;</w:t>
+                            </w:r>
+                          </w:p>
+                          <w:p>
+                            <w:pPr>
+                              <w:pBdr>
+                                <w:left w:val="single" w:sz="12" w:space="9" w:color="4F81BD" w:themeColor="accent1"/>
+                              </w:pBdr>
+                              <w:ind w:left="567" w:right="567"/>
+                              <w:rPr>
+                                <w:sz w:val="20"/>
+                                <w:szCs w:val="20"/>
+                                <w:lang w:val="en-US"/>
+                              </w:rPr>
+                            </w:pPr>
+                            <w:r>
+                              <w:rPr>
+                                <w:sz w:val="20"/>
+                                <w:szCs w:val="20"/>
+                                <w:lang w:val="en-US"/>
+                              </w:rPr>
+                              <w:tab/>
+                              <w:t>char type[3]</w:t>
+                            </w:r>
+                          </w:p>
+                          <w:p>
+                            <w:pPr>
+                              <w:pBdr>
+                                <w:left w:val="single" w:sz="12" w:space="9" w:color="4F81BD" w:themeColor="accent1"/>
+                              </w:pBdr>
+                              <w:ind w:left="567" w:right="567"/>
+                              <w:rPr>
+                                <w:sz w:val="20"/>
+                                <w:szCs w:val="20"/>
+                                <w:lang w:val="en-US"/>
+                              </w:rPr>
+                            </w:pPr>
+                          </w:p>
+                          <w:p>
+                            <w:pPr>
+                              <w:pBdr>
+                                <w:left w:val="single" w:sz="12" w:space="9" w:color="4F81BD" w:themeColor="accent1"/>
+                              </w:pBdr>
+                              <w:ind w:left="567" w:right="567"/>
+                              <w:rPr>
+                                <w:sz w:val="20"/>
+                                <w:szCs w:val="20"/>
+                                <w:lang w:val="en-US"/>
+                              </w:rPr>
+                            </w:pPr>
+                            <w:r>
+                              <w:rPr>
+                                <w:sz w:val="20"/>
+                                <w:szCs w:val="20"/>
+                                <w:lang w:val="en-US"/>
+                              </w:rPr>
+                              <w:t>} Tdemande;</w:t>
+                            </w:r>
+                          </w:p>
+                          <w:p>
+                            <w:pPr>
+                              <w:pBdr>
+                                <w:left w:val="single" w:sz="12" w:space="9" w:color="4F81BD" w:themeColor="accent1"/>
+                              </w:pBdr>
+                              <w:ind w:left="567" w:right="567"/>
+                              <w:rPr>
+                                <w:sz w:val="20"/>
+                                <w:szCs w:val="20"/>
+                                <w:lang w:val="en-US"/>
+                              </w:rPr>
+                            </w:pPr>
+                          </w:p>
+                          <w:p>
+                            <w:pPr>
+                              <w:pBdr>
+                                <w:left w:val="single" w:sz="12" w:space="9" w:color="4F81BD" w:themeColor="accent1"/>
+                              </w:pBdr>
+                              <w:ind w:left="567" w:right="567"/>
+                              <w:rPr>
+                                <w:sz w:val="20"/>
+                                <w:szCs w:val="20"/>
+                              </w:rPr>
+                            </w:pPr>
+                            <w:r>
+                              <w:rPr>
+                                <w:sz w:val="20"/>
+                                <w:szCs w:val="20"/>
+                              </w:rPr>
+                              <w:t>// Une réponse avec le PID (pour être certain) et les infos météo sur 100 caractères</w:t>
+                            </w:r>
+                          </w:p>
+                          <w:p>
+                            <w:pPr>
+                              <w:pBdr>
+                                <w:left w:val="single" w:sz="12" w:space="9" w:color="4F81BD" w:themeColor="accent1"/>
+                              </w:pBdr>
+                              <w:ind w:left="567" w:right="567"/>
+                              <w:rPr>
+                                <w:sz w:val="20"/>
+                                <w:szCs w:val="20"/>
+                              </w:rPr>
+                            </w:pPr>
+                            <w:r>
+                              <w:rPr>
+                                <w:sz w:val="20"/>
+                                <w:szCs w:val="20"/>
+                              </w:rPr>
+                              <w:t>typedef struct{</w:t>
+                            </w:r>
+                          </w:p>
+                          <w:p>
+                            <w:pPr>
+                              <w:pBdr>
+                                <w:left w:val="single" w:sz="12" w:space="9" w:color="4F81BD" w:themeColor="accent1"/>
+                              </w:pBdr>
+                              <w:ind w:left="567" w:right="567"/>
+                              <w:rPr>
+                                <w:sz w:val="20"/>
+                                <w:szCs w:val="20"/>
+                              </w:rPr>
+                            </w:pPr>
+                          </w:p>
+                          <w:p>
+                            <w:pPr>
+                              <w:pBdr>
+                                <w:left w:val="single" w:sz="12" w:space="9" w:color="4F81BD" w:themeColor="accent1"/>
+                              </w:pBdr>
+                              <w:ind w:left="567" w:right="567"/>
+                              <w:rPr>
+                                <w:sz w:val="20"/>
+                                <w:szCs w:val="20"/>
+                              </w:rPr>
+                            </w:pPr>
+                            <w:r>
+                              <w:rPr>
+                                <w:sz w:val="20"/>
+                                <w:szCs w:val="20"/>
+                              </w:rPr>
+                              <w:tab/>
+                              <w:t>int pid ;</w:t>
+                            </w:r>
+                          </w:p>
+                          <w:p>
+                            <w:pPr>
+                              <w:pBdr>
+                                <w:left w:val="single" w:sz="12" w:space="9" w:color="4F81BD" w:themeColor="accent1"/>
+                              </w:pBdr>
+                              <w:ind w:left="567" w:right="567" w:firstLine="708"/>
+                              <w:rPr>
+                                <w:sz w:val="20"/>
+                                <w:szCs w:val="20"/>
+                              </w:rPr>
+                            </w:pPr>
+                            <w:r>
+                              <w:rPr>
+                                <w:sz w:val="20"/>
+                                <w:szCs w:val="20"/>
+                              </w:rPr>
+                              <w:t>char reponse[100] ;</w:t>
+                            </w:r>
+                          </w:p>
+                          <w:p>
+                            <w:pPr>
+                              <w:pBdr>
+                                <w:left w:val="single" w:sz="12" w:space="9" w:color="4F81BD" w:themeColor="accent1"/>
+                              </w:pBdr>
+                              <w:ind w:left="567" w:right="567"/>
+                              <w:rPr>
+                                <w:sz w:val="20"/>
+                                <w:szCs w:val="20"/>
+                              </w:rPr>
+                            </w:pPr>
+                          </w:p>
+                          <w:p>
+                            <w:pPr>
+                              <w:pBdr>
+                                <w:left w:val="single" w:sz="12" w:space="9" w:color="4F81BD" w:themeColor="accent1"/>
+                              </w:pBdr>
+                              <w:ind w:left="567" w:right="567"/>
+                              <w:rPr>
+                                <w:sz w:val="20"/>
+                                <w:szCs w:val="20"/>
+                              </w:rPr>
+                            </w:pPr>
+                            <w:r>
+                              <w:rPr>
+                                <w:sz w:val="20"/>
+                                <w:szCs w:val="20"/>
+                              </w:rPr>
+                              <w:t>} Treponse ;</w:t>
+                            </w:r>
+                          </w:p>
+                        </w:txbxContent>
+                      </wps:txbx>
+                      <wps:bodyPr rot="0" vert="horz" wrap="square" lIns="91440" tIns="45720" rIns="91440" bIns="45720" anchor="t" anchorCtr="0" upright="1">
+                        <a:spAutoFit/>
+                      </wps:bodyPr>
+                    </wps:wsp>
+                  </a:graphicData>
+                </a:graphic>
+                <wp14:sizeRelH relativeFrom="margin">
+                  <wp14:pctWidth>0</wp14:pctWidth>
+                </wp14:sizeRelH>
+                <wp14:sizeRelV relativeFrom="page">
+                  <wp14:pctHeight>20000</wp14:pctHeight>
+                </wp14:sizeRelV>
+              </wp:anchor>
+            </w:drawing>
+          </mc:Choice>
+          <mc:Fallback>
+            <w:pict>
+              <v:shapetype w14:anchorId="63725365" id="_x0000_t202" coordsize="21600,21600" o:spt="202" path="m,l,21600r21600,l21600,xe">
+                <v:stroke joinstyle="miter"/>
+                <v:path gradientshapeok="t" o:connecttype="rect"/>
+              </v:shapetype>
+              <v:shape id="Zone de texte 2" o:spid="_x0000_s1026" type="#_x0000_t202" style="position:absolute;left:0;text-align:left;margin-left:402.55pt;margin-top:26.75pt;width:453.75pt;height:74.6pt;z-index:251660288;visibility:visible;mso-wrap-style:square;mso-width-percent:0;mso-height-percent:200;mso-wrap-distance-left:9pt;mso-wrap-distance-top:9.35pt;mso-wrap-distance-right:9pt;mso-wrap-distance-bottom:9.35pt;mso-position-horizontal:right;mso-position-horizontal-relative:margin;mso-position-vertical:absolute;mso-position-vertical-relative:text;mso-width-percent:0;mso-height-percent:200;mso-width-relative:margin;mso-height-relative:page;v-text-anchor:top" o:gfxdata="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" o:allowincell="f" filled="f" stroked="f">
+                <v:textbox style="mso-fit-shape-to-text:t">
+                  <w:txbxContent>
+                    <w:p>
+                      <w:pPr>
+                        <w:pBdr>
+                          <w:left w:val="single" w:sz="12" w:space="9" w:color="4F81BD" w:themeColor="accent1"/>
+                        </w:pBdr>
+                        <w:ind w:left="567" w:right="567"/>
+                        <w:rPr>
+                          <w:i/>
+                          <w:iCs/>
+                          <w:sz w:val="20"/>
+                          <w:szCs w:val="20"/>
+                          <w:lang w:val="en-US"/>
+                        </w:rPr>
+                      </w:pPr>
+                      <w:r>
+                        <w:rPr>
+                          <w:i/>
+                          <w:iCs/>
+                          <w:sz w:val="20"/>
+                          <w:szCs w:val="20"/>
+                          <w:lang w:val="en-US"/>
+                        </w:rPr>
+                        <w:t>#define fifoIN « fifoIN »</w:t>
+                      </w:r>
+                    </w:p>
+                    <w:p>
+                      <w:pPr>
+                        <w:pBdr>
+                          <w:left w:val="single" w:sz="12" w:space="9" w:color="4F81BD" w:themeColor="accent1"/>
+                        </w:pBdr>
+                        <w:ind w:left="567" w:right="567"/>
+                        <w:rPr>
+                          <w:i/>
+                          <w:iCs/>
+                          <w:sz w:val="20"/>
+                          <w:szCs w:val="20"/>
+                          <w:lang w:val="en-US"/>
+                        </w:rPr>
+                      </w:pPr>
+                      <w:r>
+                        <w:rPr>
+                          <w:i/>
+                          <w:iCs/>
+                          <w:sz w:val="20"/>
+                          <w:szCs w:val="20"/>
+                          <w:lang w:val="en-US"/>
+                        </w:rPr>
+                        <w:t>#define meteo « meteo.txt »</w:t>
+                      </w:r>
+                    </w:p>
+                    <w:p>
+                      <w:pPr>
+                        <w:pBdr>
+                          <w:left w:val="single" w:sz="12" w:space="9" w:color="4F81BD" w:themeColor="accent1"/>
+                        </w:pBdr>
+                        <w:ind w:left="567" w:right="567"/>
+                        <w:rPr>
+                          <w:i/>
+                          <w:iCs/>
+                          <w:sz w:val="20"/>
+                          <w:szCs w:val="20"/>
+                          <w:lang w:val="en-US"/>
+                        </w:rPr>
+                      </w:pPr>
+                    </w:p>
+                    <w:p>
+                      <w:pPr>
+                        <w:pBdr>
+                          <w:left w:val="single" w:sz="12" w:space="9" w:color="4F81BD" w:themeColor="accent1"/>
+                        </w:pBdr>
+                        <w:ind w:left="567" w:right="567"/>
+                        <w:rPr>
+                          <w:i/>
+                          <w:iCs/>
+                          <w:sz w:val="20"/>
+                          <w:szCs w:val="20"/>
+                        </w:rPr>
+                      </w:pPr>
+                      <w:r>
+                        <w:rPr>
+                          <w:i/>
+                          <w:iCs/>
+                          <w:sz w:val="20"/>
+                          <w:szCs w:val="20"/>
+                        </w:rPr>
+                        <w:t>// Une demande au serveur est composée d’un PID et d’un type</w:t>
+                      </w:r>
+                    </w:p>
+                    <w:p>
+                      <w:pPr>
+                        <w:pBdr>
+                          <w:left w:val="single" w:sz="12" w:space="9" w:color="4F81BD" w:themeColor="accent1"/>
+                        </w:pBdr>
+                        <w:ind w:left="567" w:right="567"/>
+                        <w:rPr>
+                          <w:i/>
+                          <w:iCs/>
+                          <w:sz w:val="20"/>
+                          <w:szCs w:val="20"/>
+                        </w:rPr>
+                      </w:pPr>
+                      <w:r>
+                        <w:rPr>
+                          <w:i/>
+                          <w:iCs/>
+                          <w:sz w:val="20"/>
+                          <w:szCs w:val="20"/>
+                        </w:rPr>
+                        <w:t>// Le type peut être ASK, OK ou KO</w:t>
+                      </w:r>
+                    </w:p>
+                    <w:p>
+                      <w:pPr>
+                        <w:pBdr>
+                          <w:left w:val="single" w:sz="12" w:space="9" w:color="4F81BD" w:themeColor="accent1"/>
+                        </w:pBdr>
+                        <w:ind w:left="567" w:right="567"/>
+                        <w:rPr>
+                          <w:sz w:val="20"/>
+                          <w:szCs w:val="20"/>
+                          <w:lang w:val="en-US"/>
+                        </w:rPr>
+                      </w:pPr>
+                      <w:r>
+                        <w:rPr>
+                          <w:sz w:val="20"/>
+                          <w:szCs w:val="20"/>
+                          <w:lang w:val="en-US"/>
+                        </w:rPr>
+                        <w:t>typedef struct{</w:t>
+                      </w:r>
+                    </w:p>
+                    <w:p>
+                      <w:pPr>
+                        <w:pBdr>
+                          <w:left w:val="single" w:sz="12" w:space="9" w:color="4F81BD" w:themeColor="accent1"/>
+                        </w:pBdr>
+                        <w:ind w:left="567" w:right="567"/>
+                        <w:rPr>
+                          <w:sz w:val="20"/>
+                          <w:szCs w:val="20"/>
+                          <w:lang w:val="en-US"/>
+                        </w:rPr>
+                      </w:pPr>
+                    </w:p>
+                    <w:p>
+                      <w:pPr>
+                        <w:pBdr>
+                          <w:left w:val="single" w:sz="12" w:space="9" w:color="4F81BD" w:themeColor="accent1"/>
+                        </w:pBdr>
+                        <w:ind w:left="567" w:right="567"/>
+                        <w:rPr>
+                          <w:sz w:val="20"/>
+                          <w:szCs w:val="20"/>
+                          <w:lang w:val="en-US"/>
+                        </w:rPr>
+                      </w:pPr>
+                      <w:r>
+                        <w:rPr>
+                          <w:sz w:val="20"/>
+                          <w:szCs w:val="20"/>
+                          <w:lang w:val="en-US"/>
+                        </w:rPr>
+                        <w:tab/>
+                        <w:t>int pid;</w:t>
+                      </w:r>
+                    </w:p>
+                    <w:p>
+                      <w:pPr>
+                        <w:pBdr>
+                          <w:left w:val="single" w:sz="12" w:space="9" w:color="4F81BD" w:themeColor="accent1"/>
+                        </w:pBdr>
+                        <w:ind w:left="567" w:right="567"/>
+                        <w:rPr>
+                          <w:sz w:val="20"/>
+                          <w:szCs w:val="20"/>
+                          <w:lang w:val="en-US"/>
+                        </w:rPr>
+                      </w:pPr>
+                      <w:r>
+                        <w:rPr>
+                          <w:sz w:val="20"/>
+                          <w:szCs w:val="20"/>
+                          <w:lang w:val="en-US"/>
+                        </w:rPr>
+                        <w:tab/>
+                        <w:t>char type[3]</w:t>
+                      </w:r>
+                    </w:p>
+                    <w:p>
+                      <w:pPr>
+                        <w:pBdr>
+                          <w:left w:val="single" w:sz="12" w:space="9" w:color="4F81BD" w:themeColor="accent1"/>
+                        </w:pBdr>
+                        <w:ind w:left="567" w:right="567"/>
+                        <w:rPr>
+                          <w:sz w:val="20"/>
+                          <w:szCs w:val="20"/>
+                          <w:lang w:val="en-US"/>
+                        </w:rPr>
+                      </w:pPr>
+                    </w:p>
+                    <w:p>
+                      <w:pPr>
+                        <w:pBdr>
+                          <w:left w:val="single" w:sz="12" w:space="9" w:color="4F81BD" w:themeColor="accent1"/>
+                        </w:pBdr>
+                        <w:ind w:left="567" w:right="567"/>
+                        <w:rPr>
+                          <w:sz w:val="20"/>
+                          <w:szCs w:val="20"/>
+                          <w:lang w:val="en-US"/>
+                        </w:rPr>
+                      </w:pPr>
+                      <w:r>
+                        <w:rPr>
+                          <w:sz w:val="20"/>
+                          <w:szCs w:val="20"/>
+                          <w:lang w:val="en-US"/>
+                        </w:rPr>
+                        <w:t>} Tdemande;</w:t>
+                      </w:r>
+                    </w:p>
+                    <w:p>
+                      <w:pPr>
+                        <w:pBdr>
+                          <w:left w:val="single" w:sz="12" w:space="9" w:color="4F81BD" w:themeColor="accent1"/>
+                        </w:pBdr>
+                        <w:ind w:left="567" w:right="567"/>
+                        <w:rPr>
+                          <w:sz w:val="20"/>
+                          <w:szCs w:val="20"/>
+                          <w:lang w:val="en-US"/>
+                        </w:rPr>
+                      </w:pPr>
+                    </w:p>
+                    <w:p>
+                      <w:pPr>
+                        <w:pBdr>
+                          <w:left w:val="single" w:sz="12" w:space="9" w:color="4F81BD" w:themeColor="accent1"/>
+                        </w:pBdr>
+                        <w:ind w:left="567" w:right="567"/>
+                        <w:rPr>
+                          <w:sz w:val="20"/>
+                          <w:szCs w:val="20"/>
+                        </w:rPr>
+                      </w:pPr>
+                      <w:r>
+                        <w:rPr>
+                          <w:sz w:val="20"/>
+                          <w:szCs w:val="20"/>
+                        </w:rPr>
+                        <w:t>// Une réponse avec le PID (pour être certain) et les infos météo sur 100 caractères</w:t>
+                      </w:r>
+                    </w:p>
+                    <w:p>
+                      <w:pPr>
+                        <w:pBdr>
+                          <w:left w:val="single" w:sz="12" w:space="9" w:color="4F81BD" w:themeColor="accent1"/>
+                        </w:pBdr>
+                        <w:ind w:left="567" w:right="567"/>
+                        <w:rPr>
+                          <w:sz w:val="20"/>
+                          <w:szCs w:val="20"/>
+                        </w:rPr>
+                      </w:pPr>
+                      <w:r>
+                        <w:rPr>
+                          <w:sz w:val="20"/>
+                          <w:szCs w:val="20"/>
+                        </w:rPr>
+                        <w:t>typedef struct{</w:t>
+                      </w:r>
+                    </w:p>
+                    <w:p>
+                      <w:pPr>
+                        <w:pBdr>
+                          <w:left w:val="single" w:sz="12" w:space="9" w:color="4F81BD" w:themeColor="accent1"/>
+                        </w:pBdr>
+                        <w:ind w:left="567" w:right="567"/>
+                        <w:rPr>
+                          <w:sz w:val="20"/>
+                          <w:szCs w:val="20"/>
+                        </w:rPr>
+                      </w:pPr>
+                    </w:p>
+                    <w:p>
+                      <w:pPr>
+                        <w:pBdr>
+                          <w:left w:val="single" w:sz="12" w:space="9" w:color="4F81BD" w:themeColor="accent1"/>
+                        </w:pBdr>
+                        <w:ind w:left="567" w:right="567"/>
+                        <w:rPr>
+                          <w:sz w:val="20"/>
+                          <w:szCs w:val="20"/>
+                        </w:rPr>
+                      </w:pPr>
+                      <w:r>
+                        <w:rPr>
+                          <w:sz w:val="20"/>
+                          <w:szCs w:val="20"/>
+                        </w:rPr>
+                        <w:tab/>
+                        <w:t>int pid ;</w:t>
+                      </w:r>
+                    </w:p>
+                    <w:p>
+                      <w:pPr>
+                        <w:pBdr>
+                          <w:left w:val="single" w:sz="12" w:space="9" w:color="4F81BD" w:themeColor="accent1"/>
+                        </w:pBdr>
+                        <w:ind w:left="567" w:right="567" w:firstLine="708"/>
+                        <w:rPr>
+                          <w:sz w:val="20"/>
+                          <w:szCs w:val="20"/>
+                        </w:rPr>
+                      </w:pPr>
+                      <w:r>
+                        <w:rPr>
+                          <w:sz w:val="20"/>
+                          <w:szCs w:val="20"/>
+                        </w:rPr>
+                        <w:t>char reponse[100] ;</w:t>
+                      </w:r>
+                    </w:p>
+                    <w:p>
+                      <w:pPr>
+                        <w:pBdr>
+                          <w:left w:val="single" w:sz="12" w:space="9" w:color="4F81BD" w:themeColor="accent1"/>
+                        </w:pBdr>
+                        <w:ind w:left="567" w:right="567"/>
+                        <w:rPr>
+                          <w:sz w:val="20"/>
+                          <w:szCs w:val="20"/>
+                        </w:rPr>
+                      </w:pPr>
+                    </w:p>
+                    <w:p>
+                      <w:pPr>
+                        <w:pBdr>
+                          <w:left w:val="single" w:sz="12" w:space="9" w:color="4F81BD" w:themeColor="accent1"/>
+                        </w:pBdr>
+                        <w:ind w:left="567" w:right="567"/>
+                        <w:rPr>
+                          <w:sz w:val="20"/>
+                          <w:szCs w:val="20"/>
+                        </w:rPr>
+                      </w:pPr>
+                      <w:r>
+                        <w:rPr>
+                          <w:sz w:val="20"/>
+                          <w:szCs w:val="20"/>
+                        </w:rPr>
+                        <w:t>} Treponse ;</w:t>
+                      </w:r>
+                    </w:p>
+                  </w:txbxContent>
+                </v:textbox>
+                <w10:wrap type="square" anchorx="margin"/>
+              </v:shape>
+            </w:pict>
+          </mc:Fallback>
+        </mc:AlternateContent>
+      </w:r>
+      <w:r>
         <w:t>Extrait du code correspondant pour ne pas être trop long :</w:t>
       </w:r>
     </w:p>
     <w:p/>
-    <w:p>
-      <w:pPr>
-        <w:ind w:left="708"/>
-        <w:rPr>
-          <w:i/>
-          <w:lang w:val="en-US"/>
-        </w:rPr>
-      </w:pPr>
-      <w:r>
-        <w:rPr>
-          <w:i/>
-          <w:lang w:val="en-US"/>
-        </w:rPr>
-        <w:t>#define fifoIN "fifoIN"</w:t>
-      </w:r>
-    </w:p>
-    <w:p>
-      <w:pPr>
-        <w:ind w:left="708"/>
-        <w:rPr>
-          <w:i/>
-          <w:lang w:val="en-US"/>
-        </w:rPr>
-      </w:pPr>
-      <w:r>
-        <w:rPr>
-          <w:i/>
-          <w:lang w:val="en-US"/>
-        </w:rPr>
-        <w:t>#define meteo "meteo.txt"</w:t>
-      </w:r>
-    </w:p>
-    <w:p>
-      <w:pPr>
-        <w:ind w:left="708"/>
-        <w:rPr>
-          <w:i/>
-          <w:lang w:val="en-US"/>
-        </w:rPr>
-      </w:pPr>
-    </w:p>
-    <w:p>
-      <w:pPr>
-        <w:ind w:left="708"/>
-        <w:rPr>
-          <w:i/>
-        </w:rPr>
-      </w:pPr>
-      <w:r>
-        <w:rPr>
-          <w:i/>
-        </w:rPr>
-        <w:t>// Une demande au serveur composé du PID et d'un type</w:t>
-      </w:r>
-    </w:p>
-    <w:p>
-      <w:pPr>
-        <w:ind w:left="708"/>
-        <w:rPr>
-          <w:i/>
-        </w:rPr>
-      </w:pPr>
-      <w:r>
-        <w:rPr>
-          <w:i/>
-        </w:rPr>
-        <w:t>// Le type peut être ASK, OK ou KO</w:t>
-      </w:r>
-    </w:p>
-    <w:p>
-      <w:pPr>
-        <w:ind w:left="708"/>
-        <w:rPr>
-          <w:i/>
-          <w:lang w:val="en-US"/>
-        </w:rPr>
-      </w:pPr>
-      <w:r>
-        <w:rPr>
-          <w:i/>
-          <w:lang w:val="en-US"/>
-        </w:rPr>
-        <w:t>typedef struct{</w:t>
-      </w:r>
-    </w:p>
-    <w:p>
-      <w:pPr>
-        <w:ind w:left="708"/>
-        <w:rPr>
-          <w:i/>
-          <w:lang w:val="en-US"/>
-        </w:rPr>
-      </w:pPr>
-    </w:p>
-    <w:p>
-      <w:pPr>
-        <w:ind w:left="708"/>
-        <w:rPr>
-          <w:i/>
-          <w:lang w:val="en-US"/>
-        </w:rPr>
-      </w:pPr>
-      <w:r>
-        <w:rPr>
-          <w:i/>
-          <w:lang w:val="en-US"/>
-        </w:rPr>
-        <w:t xml:space="preserve">    int pid;</w:t>
-      </w:r>
-    </w:p>
-    <w:p>
-      <w:pPr>
-        <w:ind w:left="708"/>
-        <w:rPr>
-          <w:i/>
-          <w:lang w:val="en-US"/>
-        </w:rPr>
-      </w:pPr>
-      <w:r>
-        <w:rPr>
-          <w:i/>
-          <w:lang w:val="en-US"/>
-        </w:rPr>
-        <w:t xml:space="preserve">    char type[3];</w:t>
-      </w:r>
-    </w:p>
-    <w:p>
-      <w:pPr>
-        <w:ind w:left="708"/>
-        <w:rPr>
-          <w:i/>
-          <w:lang w:val="en-US"/>
-        </w:rPr>
-      </w:pPr>
-    </w:p>
-    <w:p>
-      <w:pPr>
-        <w:ind w:left="708"/>
-        <w:rPr>
-          <w:i/>
-        </w:rPr>
-      </w:pPr>
-      <w:r>
-        <w:rPr>
-          <w:i/>
-        </w:rPr>
-        <w:t>} Tdemande;</w:t>
-      </w:r>
-    </w:p>
-    <w:p>
-      <w:pPr>
-        <w:ind w:left="708"/>
-        <w:rPr>
-          <w:i/>
-        </w:rPr>
-      </w:pPr>
-    </w:p>
-    <w:p>
-      <w:pPr>
-        <w:ind w:left="708"/>
-        <w:rPr>
-          <w:i/>
-        </w:rPr>
-      </w:pPr>
-      <w:r>
-        <w:rPr>
-          <w:i/>
-        </w:rPr>
-        <w:t>// Une réponse avec le PID (pour être certain) et les infos météo sur 100 caractères</w:t>
-      </w:r>
-    </w:p>
-    <w:p>
-      <w:pPr>
-        <w:ind w:left="708"/>
-        <w:rPr>
-          <w:i/>
-          <w:lang w:val="en-US"/>
-        </w:rPr>
-      </w:pPr>
-      <w:r>
-        <w:rPr>
-          <w:i/>
-          <w:lang w:val="en-US"/>
-        </w:rPr>
-        <w:t>typedef struct{</w:t>
-      </w:r>
-    </w:p>
-    <w:p>
-      <w:pPr>
-        <w:ind w:left="708"/>
-        <w:rPr>
-          <w:i/>
-          <w:lang w:val="en-US"/>
-        </w:rPr>
-      </w:pPr>
-    </w:p>
-    <w:p>
-      <w:pPr>
-        <w:ind w:left="708"/>
-        <w:rPr>
-          <w:i/>
-          <w:lang w:val="en-US"/>
-        </w:rPr>
-      </w:pPr>
-      <w:r>
-        <w:rPr>
-          <w:i/>
-          <w:lang w:val="en-US"/>
-        </w:rPr>
-        <w:t xml:space="preserve">    int pid;</w:t>
-      </w:r>
-    </w:p>
-    <w:p>
-      <w:pPr>
-        <w:ind w:left="708"/>
-        <w:rPr>
-          <w:i/>
-          <w:lang w:val="en-US"/>
-        </w:rPr>
-      </w:pPr>
-      <w:r>
-        <w:rPr>
-          <w:i/>
-          <w:lang w:val="en-US"/>
-        </w:rPr>
-        <w:t xml:space="preserve">    char reponse[100];</w:t>
-      </w:r>
-    </w:p>
-    <w:p>
-      <w:pPr>
-        <w:ind w:left="708"/>
-        <w:rPr>
-          <w:i/>
-          <w:lang w:val="en-US"/>
-        </w:rPr>
-      </w:pPr>
-    </w:p>
-    <w:p>
-      <w:pPr>
-        <w:ind w:left="708"/>
-      </w:pPr>
-      <w:r>
-        <w:rPr>
-          <w:i/>
-        </w:rPr>
-        <w:t>} Treponse;</w:t>
-      </w:r>
-    </w:p>
-    <w:p>
-      <w:pPr>
-        <w:spacing w:after="200"/>
-        <w:jc w:val="left"/>
-      </w:pPr>
-    </w:p>
     <w:p>
       <w:pPr>
         <w:spacing w:after="200"/>
@@ -2188,12 +2734,12 @@
       <w:pPr>
         <w:pStyle w:val="Titre1"/>
       </w:pPr>
-      <w:bookmarkStart w:id="9" w:name="_Toc344412314"/>
+      <w:bookmarkStart w:id="10" w:name="_Toc344412314"/>
       <w:r>
         <w:lastRenderedPageBreak/>
         <w:t>Explications détaillées</w:t>
       </w:r>
-      <w:bookmarkEnd w:id="9"/>
+      <w:bookmarkEnd w:id="10"/>
     </w:p>
     <w:p/>
     <w:p>
@@ -2204,11 +2750,11 @@
           <w:numId w:val="11"/>
         </w:numPr>
       </w:pPr>
-      <w:bookmarkStart w:id="10" w:name="_Toc344412315"/>
+      <w:bookmarkStart w:id="11" w:name="_Toc344412315"/>
       <w:r>
         <w:t>Le serveur</w:t>
       </w:r>
-      <w:bookmarkEnd w:id="10"/>
+      <w:bookmarkEnd w:id="11"/>
     </w:p>
     <w:p/>
     <w:p>
@@ -2245,6 +2791,7 @@
       <w:r>
         <w:rPr>
           <w:noProof/>
+          <w:lang w:eastAsia="fr-BE"/>
         </w:rPr>
         <mc:AlternateContent>
           <mc:Choice Requires="wps">
@@ -2394,7 +2941,7 @@
       <w:pPr>
         <w:pStyle w:val="Titre2"/>
       </w:pPr>
-      <w:bookmarkStart w:id="11" w:name="_Toc344412316"/>
+      <w:bookmarkStart w:id="12" w:name="_Toc344412316"/>
       <w:r>
         <w:lastRenderedPageBreak/>
         <w:t>Le Client</w:t>
@@ -2402,7 +2949,7 @@
       <w:r>
         <w:t xml:space="preserve"> ou pilote</w:t>
       </w:r>
-      <w:bookmarkEnd w:id="11"/>
+      <w:bookmarkEnd w:id="12"/>
     </w:p>
     <w:p/>
     <w:p>
@@ -2551,7 +3098,7 @@
       <w:pPr>
         <w:pStyle w:val="Titre2"/>
       </w:pPr>
-      <w:bookmarkStart w:id="12" w:name="_Toc344412317"/>
+      <w:bookmarkStart w:id="13" w:name="_Toc344412317"/>
       <w:r>
         <w:lastRenderedPageBreak/>
         <w:t xml:space="preserve">Le </w:t>
@@ -2562,7 +3109,7 @@
       <w:r>
         <w:t xml:space="preserve"> météo</w:t>
       </w:r>
-      <w:bookmarkEnd w:id="12"/>
+      <w:bookmarkEnd w:id="13"/>
     </w:p>
     <w:p/>
     <w:p>
@@ -2657,8 +3204,6 @@
       <w:r>
         <w:t>rveur ATIS et le serveur météo.</w:t>
       </w:r>
-      <w:bookmarkStart w:id="13" w:name="_GoBack"/>
-      <w:bookmarkEnd w:id="13"/>
     </w:p>
     <w:p>
       <w:pPr>
@@ -2712,15 +3257,7 @@
     <w:p/>
     <w:p>
       <w:r>
-        <w:t xml:space="preserve">Vive le C, même le C sous Linux. C’est un langage simple, naturel, puissant et très vieux. Certains me diront que tout est fait en java et je leurs dirai que tout est basé du C. Et c’est facile… Je n’aime pas </w:t>
-      </w:r>
-      <w:proofErr w:type="gramStart"/>
-      <w:r>
-        <w:t>le</w:t>
-      </w:r>
-      <w:proofErr w:type="gramEnd"/>
-      <w:r>
-        <w:t xml:space="preserve"> java, c’est pas très compliqué à voir. Et j’aimerai bien pousser encore plus loin la programmation système.</w:t>
+        <w:t>Vive le C, même le C sous Linux. C’est un langage simple, naturel, puissant et très vieux. Certains me diront que tout est fait en java et je leurs dirai que tout est basé du C. Et c’est facile… Je n’aime pas le java, c’est pas très compliqué à voir. Et j’aimerai bien pousser encore plus loin la programmation système.</w:t>
       </w:r>
     </w:p>
     <w:p/>
@@ -3168,7 +3705,7 @@
         <w:sz w:val="18"/>
         <w:szCs w:val="18"/>
       </w:rPr>
-      <w:t>jeudi 27 décembre 2012</w:t>
+      <w:t>vendredi 28 décembre 2012</w:t>
     </w:r>
     <w:r>
       <w:rPr>
@@ -3547,6 +4084,118 @@
     </w:lvl>
   </w:abstractNum>
   <w:abstractNum w:abstractNumId="3">
+    <w:nsid w:val="152B39DB"/>
+    <w:multiLevelType w:val="hybridMultilevel"/>
+    <w:tmpl w:val="C1FA2F18"/>
+    <w:lvl w:ilvl="0" w:tplc="BD784050">
+      <w:numFmt w:val="bullet"/>
+      <w:lvlText w:val=""/>
+      <w:lvlJc w:val="left"/>
+      <w:pPr>
+        <w:ind w:left="720" w:hanging="360"/>
+      </w:pPr>
+      <w:rPr>
+        <w:rFonts w:ascii="Wingdings" w:eastAsiaTheme="minorEastAsia" w:hAnsi="Wingdings" w:cstheme="minorBidi" w:hint="default"/>
+      </w:rPr>
+    </w:lvl>
+    <w:lvl w:ilvl="1" w:tplc="080C0003" w:tentative="1">
+      <w:start w:val="1"/>
+      <w:numFmt w:val="bullet"/>
+      <w:lvlText w:val="o"/>
+      <w:lvlJc w:val="left"/>
+      <w:pPr>
+        <w:ind w:left="1440" w:hanging="360"/>
+      </w:pPr>
+      <w:rPr>
+        <w:rFonts w:ascii="Courier New" w:hAnsi="Courier New" w:cs="Courier New" w:hint="default"/>
+      </w:rPr>
+    </w:lvl>
+    <w:lvl w:ilvl="2" w:tplc="080C0005" w:tentative="1">
+      <w:start w:val="1"/>
+      <w:numFmt w:val="bullet"/>
+      <w:lvlText w:val=""/>
+      <w:lvlJc w:val="left"/>
+      <w:pPr>
+        <w:ind w:left="2160" w:hanging="360"/>
+      </w:pPr>
+      <w:rPr>
+        <w:rFonts w:ascii="Wingdings" w:hAnsi="Wingdings" w:hint="default"/>
+      </w:rPr>
+    </w:lvl>
+    <w:lvl w:ilvl="3" w:tplc="080C0001" w:tentative="1">
+      <w:start w:val="1"/>
+      <w:numFmt w:val="bullet"/>
+      <w:lvlText w:val=""/>
+      <w:lvlJc w:val="left"/>
+      <w:pPr>
+        <w:ind w:left="2880" w:hanging="360"/>
+      </w:pPr>
+      <w:rPr>
+        <w:rFonts w:ascii="Symbol" w:hAnsi="Symbol" w:hint="default"/>
+      </w:rPr>
+    </w:lvl>
+    <w:lvl w:ilvl="4" w:tplc="080C0003" w:tentative="1">
+      <w:start w:val="1"/>
+      <w:numFmt w:val="bullet"/>
+      <w:lvlText w:val="o"/>
+      <w:lvlJc w:val="left"/>
+      <w:pPr>
+        <w:ind w:left="3600" w:hanging="360"/>
+      </w:pPr>
+      <w:rPr>
+        <w:rFonts w:ascii="Courier New" w:hAnsi="Courier New" w:cs="Courier New" w:hint="default"/>
+      </w:rPr>
+    </w:lvl>
+    <w:lvl w:ilvl="5" w:tplc="080C0005" w:tentative="1">
+      <w:start w:val="1"/>
+      <w:numFmt w:val="bullet"/>
+      <w:lvlText w:val=""/>
+      <w:lvlJc w:val="left"/>
+      <w:pPr>
+        <w:ind w:left="4320" w:hanging="360"/>
+      </w:pPr>
+      <w:rPr>
+        <w:rFonts w:ascii="Wingdings" w:hAnsi="Wingdings" w:hint="default"/>
+      </w:rPr>
+    </w:lvl>
+    <w:lvl w:ilvl="6" w:tplc="080C0001" w:tentative="1">
+      <w:start w:val="1"/>
+      <w:numFmt w:val="bullet"/>
+      <w:lvlText w:val=""/>
+      <w:lvlJc w:val="left"/>
+      <w:pPr>
+        <w:ind w:left="5040" w:hanging="360"/>
+      </w:pPr>
+      <w:rPr>
+        <w:rFonts w:ascii="Symbol" w:hAnsi="Symbol" w:hint="default"/>
+      </w:rPr>
+    </w:lvl>
+    <w:lvl w:ilvl="7" w:tplc="080C0003" w:tentative="1">
+      <w:start w:val="1"/>
+      <w:numFmt w:val="bullet"/>
+      <w:lvlText w:val="o"/>
+      <w:lvlJc w:val="left"/>
+      <w:pPr>
+        <w:ind w:left="5760" w:hanging="360"/>
+      </w:pPr>
+      <w:rPr>
+        <w:rFonts w:ascii="Courier New" w:hAnsi="Courier New" w:cs="Courier New" w:hint="default"/>
+      </w:rPr>
+    </w:lvl>
+    <w:lvl w:ilvl="8" w:tplc="080C0005" w:tentative="1">
+      <w:start w:val="1"/>
+      <w:numFmt w:val="bullet"/>
+      <w:lvlText w:val=""/>
+      <w:lvlJc w:val="left"/>
+      <w:pPr>
+        <w:ind w:left="6480" w:hanging="360"/>
+      </w:pPr>
+      <w:rPr>
+        <w:rFonts w:ascii="Wingdings" w:hAnsi="Wingdings" w:hint="default"/>
+      </w:rPr>
+    </w:lvl>
+  </w:abstractNum>
+  <w:abstractNum w:abstractNumId="4">
     <w:nsid w:val="1F5B24E9"/>
     <w:multiLevelType w:val="hybridMultilevel"/>
     <w:tmpl w:val="7C16E2E4"/>
@@ -3659,7 +4308,7 @@
       </w:rPr>
     </w:lvl>
   </w:abstractNum>
-  <w:abstractNum w:abstractNumId="4">
+  <w:abstractNum w:abstractNumId="5">
     <w:nsid w:val="389575C2"/>
     <w:multiLevelType w:val="hybridMultilevel"/>
     <w:tmpl w:val="9D1CC66E"/>
@@ -3771,7 +4420,7 @@
       </w:rPr>
     </w:lvl>
   </w:abstractNum>
-  <w:abstractNum w:abstractNumId="5">
+  <w:abstractNum w:abstractNumId="6">
     <w:nsid w:val="52B1286F"/>
     <w:multiLevelType w:val="hybridMultilevel"/>
     <w:tmpl w:val="EEACED6C"/>
@@ -3884,7 +4533,7 @@
       </w:rPr>
     </w:lvl>
   </w:abstractNum>
-  <w:abstractNum w:abstractNumId="6">
+  <w:abstractNum w:abstractNumId="7">
     <w:nsid w:val="5AEE2360"/>
     <w:multiLevelType w:val="hybridMultilevel"/>
     <w:tmpl w:val="BDCCC0A4"/>
@@ -3971,7 +4620,7 @@
       </w:pPr>
     </w:lvl>
   </w:abstractNum>
-  <w:abstractNum w:abstractNumId="7">
+  <w:abstractNum w:abstractNumId="8">
     <w:nsid w:val="773E4CC1"/>
     <w:multiLevelType w:val="hybridMultilevel"/>
     <w:tmpl w:val="F5321BDE"/>
@@ -4083,7 +4732,7 @@
       </w:rPr>
     </w:lvl>
   </w:abstractNum>
-  <w:abstractNum w:abstractNumId="8">
+  <w:abstractNum w:abstractNumId="9">
     <w:nsid w:val="780E0CBD"/>
     <w:multiLevelType w:val="hybridMultilevel"/>
     <w:tmpl w:val="CBF6388E"/>
@@ -4171,46 +4820,46 @@
     </w:lvl>
   </w:abstractNum>
   <w:num w:numId="1">
-    <w:abstractNumId w:val="6"/>
+    <w:abstractNumId w:val="7"/>
   </w:num>
   <w:num w:numId="2">
-    <w:abstractNumId w:val="8"/>
+    <w:abstractNumId w:val="9"/>
   </w:num>
   <w:num w:numId="3">
-    <w:abstractNumId w:val="8"/>
+    <w:abstractNumId w:val="9"/>
     <w:lvlOverride w:ilvl="0">
       <w:startOverride w:val="1"/>
     </w:lvlOverride>
   </w:num>
   <w:num w:numId="4">
-    <w:abstractNumId w:val="4"/>
+    <w:abstractNumId w:val="5"/>
   </w:num>
   <w:num w:numId="5">
     <w:abstractNumId w:val="2"/>
   </w:num>
   <w:num w:numId="6">
-    <w:abstractNumId w:val="8"/>
+    <w:abstractNumId w:val="9"/>
     <w:lvlOverride w:ilvl="0">
       <w:startOverride w:val="1"/>
     </w:lvlOverride>
   </w:num>
   <w:num w:numId="7">
-    <w:abstractNumId w:val="8"/>
+    <w:abstractNumId w:val="9"/>
     <w:lvlOverride w:ilvl="0">
       <w:startOverride w:val="1"/>
     </w:lvlOverride>
   </w:num>
   <w:num w:numId="8">
-    <w:abstractNumId w:val="5"/>
+    <w:abstractNumId w:val="6"/>
   </w:num>
   <w:num w:numId="9">
-    <w:abstractNumId w:val="7"/>
+    <w:abstractNumId w:val="8"/>
   </w:num>
   <w:num w:numId="10">
     <w:abstractNumId w:val="1"/>
   </w:num>
   <w:num w:numId="11">
-    <w:abstractNumId w:val="8"/>
+    <w:abstractNumId w:val="9"/>
     <w:lvlOverride w:ilvl="0">
       <w:startOverride w:val="1"/>
     </w:lvlOverride>
@@ -4219,6 +4868,9 @@
     <w:abstractNumId w:val="0"/>
   </w:num>
   <w:num w:numId="13">
+    <w:abstractNumId w:val="4"/>
+  </w:num>
+  <w:num w:numId="14">
     <w:abstractNumId w:val="3"/>
   </w:num>
 </w:numbering>
@@ -6441,6 +7093,13 @@
         </dgm:presLayoutVars>
       </dgm:prSet>
       <dgm:spPr/>
+      <dgm:t>
+        <a:bodyPr/>
+        <a:lstStyle/>
+        <a:p>
+          <a:endParaRPr lang="fr-BE"/>
+        </a:p>
+      </dgm:t>
     </dgm:pt>
     <dgm:pt modelId="{81B1EE35-D662-4482-B5D0-CCC98D58011A}" type="pres">
       <dgm:prSet presAssocID="{C627C502-2E8F-423A-B42C-C223A1CFC91C}" presName="dummyMaxCanvas" presStyleCnt="0"/>
@@ -6522,6 +7181,13 @@
         </dgm:presLayoutVars>
       </dgm:prSet>
       <dgm:spPr/>
+      <dgm:t>
+        <a:bodyPr/>
+        <a:lstStyle/>
+        <a:p>
+          <a:endParaRPr lang="fr-BE"/>
+        </a:p>
+      </dgm:t>
     </dgm:pt>
     <dgm:pt modelId="{85557B23-7215-4AC5-9D99-005C22C0330B}" type="pres">
       <dgm:prSet presAssocID="{C627C502-2E8F-423A-B42C-C223A1CFC91C}" presName="left_22_1" presStyleLbl="node1" presStyleIdx="2" presStyleCnt="4">
@@ -6530,6 +7196,13 @@
         </dgm:presLayoutVars>
       </dgm:prSet>
       <dgm:spPr/>
+      <dgm:t>
+        <a:bodyPr/>
+        <a:lstStyle/>
+        <a:p>
+          <a:endParaRPr lang="fr-BE"/>
+        </a:p>
+      </dgm:t>
     </dgm:pt>
     <dgm:pt modelId="{294D4570-D659-4905-AAAC-F78EA6F09BC2}" type="pres">
       <dgm:prSet presAssocID="{C627C502-2E8F-423A-B42C-C223A1CFC91C}" presName="left_22_2" presStyleLbl="node1" presStyleIdx="3" presStyleCnt="4">
@@ -6538,34 +7211,41 @@
         </dgm:presLayoutVars>
       </dgm:prSet>
       <dgm:spPr/>
+      <dgm:t>
+        <a:bodyPr/>
+        <a:lstStyle/>
+        <a:p>
+          <a:endParaRPr lang="fr-BE"/>
+        </a:p>
+      </dgm:t>
     </dgm:pt>
   </dgm:ptLst>
   <dgm:cxnLst>
-    <dgm:cxn modelId="{0A6AB7EF-F633-47BC-AE99-913909249D05}" type="presOf" srcId="{EE261DDC-DD4A-49DC-82A3-71CADA24066C}" destId="{EBE4CC2C-59A6-4C54-BAC9-A42A173F3AB2}" srcOrd="0" destOrd="0" presId="urn:microsoft.com/office/officeart/2005/8/layout/balance1"/>
-    <dgm:cxn modelId="{790D6152-B60E-4CB8-982D-DFD0DDCE542B}" srcId="{EE261DDC-DD4A-49DC-82A3-71CADA24066C}" destId="{87882763-03FD-4D30-AA27-DCD9F036B20B}" srcOrd="0" destOrd="0" parTransId="{1F46831A-5995-4E33-B2B3-DCCC89B2F184}" sibTransId="{4C0D9C66-7C84-4939-8F15-C864737E8FE0}"/>
-    <dgm:cxn modelId="{28BD0ABE-6A41-46DE-851E-77D3F511E6D3}" type="presOf" srcId="{87882763-03FD-4D30-AA27-DCD9F036B20B}" destId="{85557B23-7215-4AC5-9D99-005C22C0330B}" srcOrd="0" destOrd="0" presId="urn:microsoft.com/office/officeart/2005/8/layout/balance1"/>
-    <dgm:cxn modelId="{FE393549-3680-4566-807C-F674B34A1170}" type="presOf" srcId="{9A4AB7ED-4218-4938-ABFA-9D219E704289}" destId="{597516FD-C2A3-4C5A-934E-07D80FF53DD4}" srcOrd="0" destOrd="0" presId="urn:microsoft.com/office/officeart/2005/8/layout/balance1"/>
-    <dgm:cxn modelId="{9AF5EB05-283E-4D0F-8E8E-A33AC19C9DF3}" type="presOf" srcId="{C627C502-2E8F-423A-B42C-C223A1CFC91C}" destId="{BD0FF80B-9817-4F0C-95F2-555C5F438E00}" srcOrd="0" destOrd="0" presId="urn:microsoft.com/office/officeart/2005/8/layout/balance1"/>
-    <dgm:cxn modelId="{6B49A836-31D6-4CEE-ABC9-86D5FCC82F02}" srcId="{C627C502-2E8F-423A-B42C-C223A1CFC91C}" destId="{8C033C3A-84F5-43C9-A014-C658F4B71A5C}" srcOrd="1" destOrd="0" parTransId="{28589B41-3737-4BC6-B076-8153CB968B1F}" sibTransId="{FD167A0C-8AAB-4DF6-B53B-5A5A0DBB5D13}"/>
-    <dgm:cxn modelId="{ADEB72AF-4F2A-48EE-AEE6-E657E75473C7}" srcId="{8C033C3A-84F5-43C9-A014-C658F4B71A5C}" destId="{9A4AB7ED-4218-4938-ABFA-9D219E704289}" srcOrd="1" destOrd="0" parTransId="{7E029155-58EF-4F60-863C-2E753756E791}" sibTransId="{2358711B-56B3-4925-99A6-B2C113DF77EF}"/>
-    <dgm:cxn modelId="{C9C22599-F839-408F-A978-24C1ACEC7138}" srcId="{8C033C3A-84F5-43C9-A014-C658F4B71A5C}" destId="{65FA1D6D-713F-4973-9AB0-2051311D8CF3}" srcOrd="0" destOrd="0" parTransId="{46EFE6A2-1674-4A5C-ADC7-C4A8AF886803}" sibTransId="{2B13539C-C69F-4E17-836A-920E85BF7569}"/>
-    <dgm:cxn modelId="{DD6FAF3E-2F21-4055-924F-083D229025C7}" type="presOf" srcId="{F9CF4F52-A6CB-401B-AEA1-DB14A9481BAB}" destId="{294D4570-D659-4905-AAAC-F78EA6F09BC2}" srcOrd="0" destOrd="0" presId="urn:microsoft.com/office/officeart/2005/8/layout/balance1"/>
-    <dgm:cxn modelId="{94BB7E70-40B3-46B1-87A4-D38672EB9B3B}" type="presOf" srcId="{8C033C3A-84F5-43C9-A014-C658F4B71A5C}" destId="{57904412-0928-4A5B-9476-1CEBF3ED031F}" srcOrd="0" destOrd="0" presId="urn:microsoft.com/office/officeart/2005/8/layout/balance1"/>
+    <dgm:cxn modelId="{03502B46-42BC-42AB-B997-16ABA2104FEB}" type="presOf" srcId="{8C033C3A-84F5-43C9-A014-C658F4B71A5C}" destId="{57904412-0928-4A5B-9476-1CEBF3ED031F}" srcOrd="0" destOrd="0" presId="urn:microsoft.com/office/officeart/2005/8/layout/balance1"/>
+    <dgm:cxn modelId="{CEF6FE25-5F81-4D06-AC20-156A1B8E702A}" type="presOf" srcId="{EE261DDC-DD4A-49DC-82A3-71CADA24066C}" destId="{EBE4CC2C-59A6-4C54-BAC9-A42A173F3AB2}" srcOrd="0" destOrd="0" presId="urn:microsoft.com/office/officeart/2005/8/layout/balance1"/>
     <dgm:cxn modelId="{517A45F1-2F21-4FDB-9B71-BF5958D4576E}" srcId="{EE261DDC-DD4A-49DC-82A3-71CADA24066C}" destId="{F9CF4F52-A6CB-401B-AEA1-DB14A9481BAB}" srcOrd="1" destOrd="0" parTransId="{FA444584-2BD9-45FB-8DE4-3B143A4F89A6}" sibTransId="{0EFFE7F6-1E4B-42FC-A597-FF50864ECCDE}"/>
     <dgm:cxn modelId="{FEC43F72-EDD2-4026-9424-FD0863493445}" srcId="{C627C502-2E8F-423A-B42C-C223A1CFC91C}" destId="{EE261DDC-DD4A-49DC-82A3-71CADA24066C}" srcOrd="0" destOrd="0" parTransId="{FDEA65B9-45A2-4750-BBDD-F03781C17911}" sibTransId="{0B167555-FEF0-4D0B-9B67-FF7956543053}"/>
-    <dgm:cxn modelId="{90A2DDFE-0634-4A18-9AC9-3CDFBD64B3C6}" type="presOf" srcId="{65FA1D6D-713F-4973-9AB0-2051311D8CF3}" destId="{E7415F4D-9E00-4381-A855-795406A62A8E}" srcOrd="0" destOrd="0" presId="urn:microsoft.com/office/officeart/2005/8/layout/balance1"/>
-    <dgm:cxn modelId="{EB1B6385-383F-4789-9540-D550D42201CE}" type="presParOf" srcId="{BD0FF80B-9817-4F0C-95F2-555C5F438E00}" destId="{81B1EE35-D662-4482-B5D0-CCC98D58011A}" srcOrd="0" destOrd="0" presId="urn:microsoft.com/office/officeart/2005/8/layout/balance1"/>
-    <dgm:cxn modelId="{5CA4ADBE-5AA0-4919-9926-9098947CD2BD}" type="presParOf" srcId="{BD0FF80B-9817-4F0C-95F2-555C5F438E00}" destId="{65E51846-31D0-4E76-94DB-2D85A8BD9157}" srcOrd="1" destOrd="0" presId="urn:microsoft.com/office/officeart/2005/8/layout/balance1"/>
-    <dgm:cxn modelId="{EA63DC7D-322E-4044-8842-08E127017A4D}" type="presParOf" srcId="{65E51846-31D0-4E76-94DB-2D85A8BD9157}" destId="{EBE4CC2C-59A6-4C54-BAC9-A42A173F3AB2}" srcOrd="0" destOrd="0" presId="urn:microsoft.com/office/officeart/2005/8/layout/balance1"/>
-    <dgm:cxn modelId="{D84F998D-1886-4055-A58A-277E3795DDBD}" type="presParOf" srcId="{65E51846-31D0-4E76-94DB-2D85A8BD9157}" destId="{57904412-0928-4A5B-9476-1CEBF3ED031F}" srcOrd="1" destOrd="0" presId="urn:microsoft.com/office/officeart/2005/8/layout/balance1"/>
-    <dgm:cxn modelId="{7CA50B78-AD31-4FFA-B0FE-38CE4B0DD673}" type="presParOf" srcId="{BD0FF80B-9817-4F0C-95F2-555C5F438E00}" destId="{F43FBE4E-1CD8-4A05-9795-EC596A630FBE}" srcOrd="2" destOrd="0" presId="urn:microsoft.com/office/officeart/2005/8/layout/balance1"/>
-    <dgm:cxn modelId="{F973038F-CD7E-4DD7-A53A-E14881E0D2DE}" type="presParOf" srcId="{F43FBE4E-1CD8-4A05-9795-EC596A630FBE}" destId="{86C88F38-2B42-4F0B-A4D5-7387C442FB8C}" srcOrd="0" destOrd="0" presId="urn:microsoft.com/office/officeart/2005/8/layout/balance1"/>
-    <dgm:cxn modelId="{FF6ECFDC-ACE3-420E-BDFA-A86C90234AC1}" type="presParOf" srcId="{F43FBE4E-1CD8-4A05-9795-EC596A630FBE}" destId="{D9BFAEF7-518E-40F3-8E89-7AB985F63485}" srcOrd="1" destOrd="0" presId="urn:microsoft.com/office/officeart/2005/8/layout/balance1"/>
-    <dgm:cxn modelId="{3478378B-4193-4EC4-A626-1C5ABB5DD9CD}" type="presParOf" srcId="{F43FBE4E-1CD8-4A05-9795-EC596A630FBE}" destId="{62E5A885-B8C9-4F13-A9E5-86383B4BC111}" srcOrd="2" destOrd="0" presId="urn:microsoft.com/office/officeart/2005/8/layout/balance1"/>
-    <dgm:cxn modelId="{D20A2B25-6E32-4F32-A2DA-836D34B9C3DE}" type="presParOf" srcId="{F43FBE4E-1CD8-4A05-9795-EC596A630FBE}" destId="{E7415F4D-9E00-4381-A855-795406A62A8E}" srcOrd="3" destOrd="0" presId="urn:microsoft.com/office/officeart/2005/8/layout/balance1"/>
-    <dgm:cxn modelId="{5E207193-CB00-4DF8-8B18-237E6BDFEBC7}" type="presParOf" srcId="{F43FBE4E-1CD8-4A05-9795-EC596A630FBE}" destId="{597516FD-C2A3-4C5A-934E-07D80FF53DD4}" srcOrd="4" destOrd="0" presId="urn:microsoft.com/office/officeart/2005/8/layout/balance1"/>
-    <dgm:cxn modelId="{8CA07906-9906-4038-BFBC-3EC729DA4963}" type="presParOf" srcId="{F43FBE4E-1CD8-4A05-9795-EC596A630FBE}" destId="{85557B23-7215-4AC5-9D99-005C22C0330B}" srcOrd="5" destOrd="0" presId="urn:microsoft.com/office/officeart/2005/8/layout/balance1"/>
-    <dgm:cxn modelId="{2E7A8734-4277-4F00-B8DA-FF6D7DB95579}" type="presParOf" srcId="{F43FBE4E-1CD8-4A05-9795-EC596A630FBE}" destId="{294D4570-D659-4905-AAAC-F78EA6F09BC2}" srcOrd="6" destOrd="0" presId="urn:microsoft.com/office/officeart/2005/8/layout/balance1"/>
+    <dgm:cxn modelId="{6B49A836-31D6-4CEE-ABC9-86D5FCC82F02}" srcId="{C627C502-2E8F-423A-B42C-C223A1CFC91C}" destId="{8C033C3A-84F5-43C9-A014-C658F4B71A5C}" srcOrd="1" destOrd="0" parTransId="{28589B41-3737-4BC6-B076-8153CB968B1F}" sibTransId="{FD167A0C-8AAB-4DF6-B53B-5A5A0DBB5D13}"/>
+    <dgm:cxn modelId="{93B23EFD-08DB-4623-8126-3B759D3A6B7F}" type="presOf" srcId="{C627C502-2E8F-423A-B42C-C223A1CFC91C}" destId="{BD0FF80B-9817-4F0C-95F2-555C5F438E00}" srcOrd="0" destOrd="0" presId="urn:microsoft.com/office/officeart/2005/8/layout/balance1"/>
+    <dgm:cxn modelId="{C9C22599-F839-408F-A978-24C1ACEC7138}" srcId="{8C033C3A-84F5-43C9-A014-C658F4B71A5C}" destId="{65FA1D6D-713F-4973-9AB0-2051311D8CF3}" srcOrd="0" destOrd="0" parTransId="{46EFE6A2-1674-4A5C-ADC7-C4A8AF886803}" sibTransId="{2B13539C-C69F-4E17-836A-920E85BF7569}"/>
+    <dgm:cxn modelId="{ADEB72AF-4F2A-48EE-AEE6-E657E75473C7}" srcId="{8C033C3A-84F5-43C9-A014-C658F4B71A5C}" destId="{9A4AB7ED-4218-4938-ABFA-9D219E704289}" srcOrd="1" destOrd="0" parTransId="{7E029155-58EF-4F60-863C-2E753756E791}" sibTransId="{2358711B-56B3-4925-99A6-B2C113DF77EF}"/>
+    <dgm:cxn modelId="{E5BBE9DD-11A8-4BC8-85BC-BA5A338A83A5}" type="presOf" srcId="{9A4AB7ED-4218-4938-ABFA-9D219E704289}" destId="{597516FD-C2A3-4C5A-934E-07D80FF53DD4}" srcOrd="0" destOrd="0" presId="urn:microsoft.com/office/officeart/2005/8/layout/balance1"/>
+    <dgm:cxn modelId="{04145445-4AA5-4D70-A985-9C377DC71071}" type="presOf" srcId="{F9CF4F52-A6CB-401B-AEA1-DB14A9481BAB}" destId="{294D4570-D659-4905-AAAC-F78EA6F09BC2}" srcOrd="0" destOrd="0" presId="urn:microsoft.com/office/officeart/2005/8/layout/balance1"/>
+    <dgm:cxn modelId="{122FCFF0-C449-445C-BE1B-5135B748C20E}" type="presOf" srcId="{65FA1D6D-713F-4973-9AB0-2051311D8CF3}" destId="{E7415F4D-9E00-4381-A855-795406A62A8E}" srcOrd="0" destOrd="0" presId="urn:microsoft.com/office/officeart/2005/8/layout/balance1"/>
+    <dgm:cxn modelId="{790D6152-B60E-4CB8-982D-DFD0DDCE542B}" srcId="{EE261DDC-DD4A-49DC-82A3-71CADA24066C}" destId="{87882763-03FD-4D30-AA27-DCD9F036B20B}" srcOrd="0" destOrd="0" parTransId="{1F46831A-5995-4E33-B2B3-DCCC89B2F184}" sibTransId="{4C0D9C66-7C84-4939-8F15-C864737E8FE0}"/>
+    <dgm:cxn modelId="{5741EA31-F883-42F7-9C88-7FC72E28A371}" type="presOf" srcId="{87882763-03FD-4D30-AA27-DCD9F036B20B}" destId="{85557B23-7215-4AC5-9D99-005C22C0330B}" srcOrd="0" destOrd="0" presId="urn:microsoft.com/office/officeart/2005/8/layout/balance1"/>
+    <dgm:cxn modelId="{03D95655-F585-4912-BE6B-BE208E5D2951}" type="presParOf" srcId="{BD0FF80B-9817-4F0C-95F2-555C5F438E00}" destId="{81B1EE35-D662-4482-B5D0-CCC98D58011A}" srcOrd="0" destOrd="0" presId="urn:microsoft.com/office/officeart/2005/8/layout/balance1"/>
+    <dgm:cxn modelId="{ACE3B503-BB5A-4E52-AB5E-522F96086A8A}" type="presParOf" srcId="{BD0FF80B-9817-4F0C-95F2-555C5F438E00}" destId="{65E51846-31D0-4E76-94DB-2D85A8BD9157}" srcOrd="1" destOrd="0" presId="urn:microsoft.com/office/officeart/2005/8/layout/balance1"/>
+    <dgm:cxn modelId="{5880CA31-89BD-415B-8DBE-64247328B45C}" type="presParOf" srcId="{65E51846-31D0-4E76-94DB-2D85A8BD9157}" destId="{EBE4CC2C-59A6-4C54-BAC9-A42A173F3AB2}" srcOrd="0" destOrd="0" presId="urn:microsoft.com/office/officeart/2005/8/layout/balance1"/>
+    <dgm:cxn modelId="{85B41294-FAC6-4E81-8407-A59E492AC652}" type="presParOf" srcId="{65E51846-31D0-4E76-94DB-2D85A8BD9157}" destId="{57904412-0928-4A5B-9476-1CEBF3ED031F}" srcOrd="1" destOrd="0" presId="urn:microsoft.com/office/officeart/2005/8/layout/balance1"/>
+    <dgm:cxn modelId="{5678870F-E20C-4CFC-A504-FD99658FB378}" type="presParOf" srcId="{BD0FF80B-9817-4F0C-95F2-555C5F438E00}" destId="{F43FBE4E-1CD8-4A05-9795-EC596A630FBE}" srcOrd="2" destOrd="0" presId="urn:microsoft.com/office/officeart/2005/8/layout/balance1"/>
+    <dgm:cxn modelId="{AB1D5930-25E8-4E4A-880F-3F8A6850F179}" type="presParOf" srcId="{F43FBE4E-1CD8-4A05-9795-EC596A630FBE}" destId="{86C88F38-2B42-4F0B-A4D5-7387C442FB8C}" srcOrd="0" destOrd="0" presId="urn:microsoft.com/office/officeart/2005/8/layout/balance1"/>
+    <dgm:cxn modelId="{593A4BEC-5491-4244-BAFC-D1D98568F156}" type="presParOf" srcId="{F43FBE4E-1CD8-4A05-9795-EC596A630FBE}" destId="{D9BFAEF7-518E-40F3-8E89-7AB985F63485}" srcOrd="1" destOrd="0" presId="urn:microsoft.com/office/officeart/2005/8/layout/balance1"/>
+    <dgm:cxn modelId="{1A9B5E9A-11F3-4400-B142-6D972A24EF60}" type="presParOf" srcId="{F43FBE4E-1CD8-4A05-9795-EC596A630FBE}" destId="{62E5A885-B8C9-4F13-A9E5-86383B4BC111}" srcOrd="2" destOrd="0" presId="urn:microsoft.com/office/officeart/2005/8/layout/balance1"/>
+    <dgm:cxn modelId="{455D2CE2-6550-4C1E-B609-C5BCD7FEAE5A}" type="presParOf" srcId="{F43FBE4E-1CD8-4A05-9795-EC596A630FBE}" destId="{E7415F4D-9E00-4381-A855-795406A62A8E}" srcOrd="3" destOrd="0" presId="urn:microsoft.com/office/officeart/2005/8/layout/balance1"/>
+    <dgm:cxn modelId="{BC12FFFB-494B-4AAC-AF73-8FC7141B9046}" type="presParOf" srcId="{F43FBE4E-1CD8-4A05-9795-EC596A630FBE}" destId="{597516FD-C2A3-4C5A-934E-07D80FF53DD4}" srcOrd="4" destOrd="0" presId="urn:microsoft.com/office/officeart/2005/8/layout/balance1"/>
+    <dgm:cxn modelId="{32D1285F-CE19-484A-9D59-D6BE0A59FFEB}" type="presParOf" srcId="{F43FBE4E-1CD8-4A05-9795-EC596A630FBE}" destId="{85557B23-7215-4AC5-9D99-005C22C0330B}" srcOrd="5" destOrd="0" presId="urn:microsoft.com/office/officeart/2005/8/layout/balance1"/>
+    <dgm:cxn modelId="{2CE60A1E-F46A-49CB-85C2-4E0030E46764}" type="presParOf" srcId="{F43FBE4E-1CD8-4A05-9795-EC596A630FBE}" destId="{294D4570-D659-4905-AAAC-F78EA6F09BC2}" srcOrd="6" destOrd="0" presId="urn:microsoft.com/office/officeart/2005/8/layout/balance1"/>
   </dgm:cxnLst>
   <dgm:bg/>
   <dgm:whole/>
@@ -11592,7 +12272,7 @@
 </file>
 
 <file path=customXml/itemProps1.xml><?xml version="1.0" encoding="utf-8"?>
-<ds:datastoreItem xmlns:ds="http://schemas.openxmlformats.org/officeDocument/2006/customXml" ds:itemID="{0A78DB28-6B33-4A6D-8AD4-EA61D232F26F}">
+<ds:datastoreItem xmlns:ds="http://schemas.openxmlformats.org/officeDocument/2006/customXml" ds:itemID="{64973D08-C37C-4B90-9E57-84097533B0CF}">
   <ds:schemaRefs>
     <ds:schemaRef ds:uri="http://schemas.openxmlformats.org/officeDocument/2006/bibliography"/>
   </ds:schemaRefs>

</xml_diff>